<commit_message>
New Cover and updated Resume
</commit_message>
<xml_diff>
--- a/Jordan Jarquio Resume.docx
+++ b/Jordan Jarquio Resume.docx
@@ -11,15 +11,17 @@
         <w:contextualSpacing/>
         <w:rPr>
           <w:rFonts w:ascii="Georgia" w:hAnsi="Georgia"/>
-          <w:color w:val="943634" w:themeColor="accent2" w:themeShade="BF"/>
+          <w:color w:val="365F91" w:themeColor="accent1" w:themeShade="BF"/>
           <w:sz w:val="40"/>
           <w:szCs w:val="40"/>
         </w:rPr>
       </w:pPr>
+      <w:bookmarkStart w:id="0" w:name="_GoBack"/>
+      <w:bookmarkEnd w:id="0"/>
       <w:r>
         <w:rPr>
           <w:rFonts w:ascii="Georgia" w:hAnsi="Georgia"/>
-          <w:color w:val="943634" w:themeColor="accent2" w:themeShade="BF"/>
+          <w:color w:val="365F91" w:themeColor="accent1" w:themeShade="BF"/>
           <w:sz w:val="40"/>
           <w:szCs w:val="40"/>
         </w:rPr>
@@ -28,7 +30,7 @@
       <w:r>
         <w:rPr>
           <w:rFonts w:ascii="Georgia" w:hAnsi="Georgia"/>
-          <w:color w:val="943634" w:themeColor="accent2" w:themeShade="BF"/>
+          <w:color w:val="365F91" w:themeColor="accent1" w:themeShade="BF"/>
           <w:sz w:val="40"/>
           <w:szCs w:val="40"/>
         </w:rPr>
@@ -49,8 +51,6 @@
           <w:rFonts w:ascii="Calisto MT" w:hAnsi="Calisto MT"/>
         </w:rPr>
       </w:pPr>
-      <w:bookmarkStart w:id="0" w:name="_GoBack"/>
-      <w:bookmarkEnd w:id="0"/>
       <w:r>
         <w:rPr>
           <w:rFonts w:ascii="Calisto MT" w:hAnsi="Calisto MT"/>
@@ -149,7 +149,7 @@
           <w:rFonts w:ascii="Georgia" w:hAnsi="Georgia" w:cs="Georgia-Bold"/>
           <w:b/>
           <w:bCs/>
-          <w:color w:val="943634" w:themeColor="accent2" w:themeShade="BF"/>
+          <w:color w:val="4F81BD" w:themeColor="accent1"/>
         </w:rPr>
       </w:pPr>
       <w:r>
@@ -157,7 +157,7 @@
           <w:rFonts w:ascii="Georgia" w:hAnsi="Georgia" w:cs="Georgia-Bold"/>
           <w:b/>
           <w:bCs/>
-          <w:color w:val="943634" w:themeColor="accent2" w:themeShade="BF"/>
+          <w:color w:val="4F81BD" w:themeColor="accent1"/>
         </w:rPr>
         <w:t>SKILLS</w:t>
       </w:r>
@@ -177,7 +177,7 @@
           <w:rFonts w:ascii="Georgia" w:hAnsi="Georgia" w:cs="Georgia-Bold"/>
           <w:b/>
           <w:bCs/>
-          <w:color w:val="943634" w:themeColor="accent2" w:themeShade="BF"/>
+          <w:color w:val="4F81BD" w:themeColor="accent1"/>
         </w:rPr>
         <w:sectPr>
           <w:pgSz w:w="12240" w:h="15840"/>
@@ -490,7 +490,7 @@
           <w:rFonts w:ascii="Georgia" w:hAnsi="Georgia" w:cs="Georgia-Bold"/>
           <w:b/>
           <w:bCs/>
-          <w:color w:val="943634" w:themeColor="accent2" w:themeShade="BF"/>
+          <w:color w:val="4F81BD" w:themeColor="accent1"/>
         </w:rPr>
       </w:pPr>
       <w:r>
@@ -498,7 +498,7 @@
           <w:rFonts w:ascii="Georgia" w:hAnsi="Georgia" w:cs="Georgia-Bold"/>
           <w:b/>
           <w:bCs/>
-          <w:color w:val="943634" w:themeColor="accent2" w:themeShade="BF"/>
+          <w:color w:val="4F81BD" w:themeColor="accent1"/>
         </w:rPr>
         <w:t>WORK EXPERIENCE</w:t>
       </w:r>
@@ -1045,7 +1045,7 @@
           <w:rFonts w:ascii="Georgia" w:hAnsi="Georgia" w:cs="Georgia-Bold"/>
           <w:b/>
           <w:bCs/>
-          <w:color w:val="943634" w:themeColor="accent2" w:themeShade="BF"/>
+          <w:color w:val="4F81BD" w:themeColor="accent1"/>
         </w:rPr>
       </w:pPr>
       <w:r>
@@ -1053,7 +1053,7 @@
           <w:rFonts w:ascii="Georgia" w:hAnsi="Georgia" w:cs="Georgia-Bold"/>
           <w:b/>
           <w:bCs/>
-          <w:color w:val="943634" w:themeColor="accent2" w:themeShade="BF"/>
+          <w:color w:val="4F81BD" w:themeColor="accent1"/>
         </w:rPr>
         <w:t>EDUCATION</w:t>
       </w:r>
@@ -2848,7 +2848,7 @@
   <w:style w:type="paragraph" w:default="1" w:styleId="Normal">
     <w:name w:val="Normal"/>
     <w:qFormat/>
-    <w:rsid w:val="002C710F"/>
+    <w:rsid w:val="00774F16"/>
     <w:pPr>
       <w:spacing w:after="160" w:line="259" w:lineRule="auto"/>
     </w:pPr>
@@ -2858,7 +2858,7 @@
     <w:uiPriority w:val="1"/>
     <w:semiHidden/>
     <w:unhideWhenUsed/>
-    <w:rsid w:val="002C710F"/>
+    <w:rsid w:val="00774F16"/>
   </w:style>
   <w:style w:type="table" w:default="1" w:styleId="TableNormal">
     <w:name w:val="Normal Table"/>
@@ -2880,7 +2880,7 @@
     <w:uiPriority w:val="99"/>
     <w:semiHidden/>
     <w:unhideWhenUsed/>
-    <w:rsid w:val="002C710F"/>
+    <w:rsid w:val="00774F16"/>
   </w:style>
   <w:style w:type="paragraph" w:styleId="ListParagraph">
     <w:name w:val="List Paragraph"/>

</xml_diff>